<commit_message>
Task 3.1 and 3.2 completed
</commit_message>
<xml_diff>
--- a/Pre-Doc.docx
+++ b/Pre-Doc.docx
@@ -1027,7 +1027,14 @@
           <w:rStyle w:val="HTMLCode"/>
           <w:rFonts w:eastAsiaTheme="minorHAnsi" w:cstheme="minorHAnsi"/>
         </w:rPr>
-        <w:t>server.py</w:t>
+        <w:t>app</w:t>
+      </w:r>
+      <w:r>
+        <w:rPr>
+          <w:rStyle w:val="HTMLCode"/>
+          <w:rFonts w:eastAsiaTheme="minorHAnsi" w:cstheme="minorHAnsi"/>
+        </w:rPr>
+        <w:t>.py</w:t>
       </w:r>
       <w:r>
         <w:rPr>
@@ -1074,17 +1081,8 @@
           <w:rStyle w:val="HTMLCode"/>
           <w:rFonts w:asciiTheme="minorHAnsi" w:hAnsiTheme="minorHAnsi" w:cstheme="minorHAnsi"/>
         </w:rPr>
-        <w:t xml:space="preserve">flask </w:t>
-      </w:r>
-      <w:proofErr w:type="gramStart"/>
-      <w:r>
-        <w:rPr>
-          <w:rStyle w:val="HTMLCode"/>
-          <w:rFonts w:asciiTheme="minorHAnsi" w:hAnsiTheme="minorHAnsi" w:cstheme="minorHAnsi"/>
-        </w:rPr>
-        <w:t>run</w:t>
-      </w:r>
-      <w:proofErr w:type="gramEnd"/>
+        <w:t>Python app.py</w:t>
+      </w:r>
     </w:p>
     <w:p>
       <w:pPr>
@@ -1108,7 +1106,21 @@
           <w:rStyle w:val="HTMLCode"/>
           <w:rFonts w:eastAsiaTheme="minorHAnsi" w:cstheme="minorHAnsi"/>
         </w:rPr>
-        <w:t>http://127.0.0.1:&lt;port&gt;</w:t>
+        <w:t>http://127.0.0.1:&lt;</w:t>
+      </w:r>
+      <w:r>
+        <w:rPr>
+          <w:rStyle w:val="HTMLCode"/>
+          <w:rFonts w:eastAsiaTheme="minorHAnsi" w:cstheme="minorHAnsi"/>
+        </w:rPr>
+        <w:t>5000</w:t>
+      </w:r>
+      <w:r>
+        <w:rPr>
+          <w:rStyle w:val="HTMLCode"/>
+          <w:rFonts w:eastAsiaTheme="minorHAnsi" w:cstheme="minorHAnsi"/>
+        </w:rPr>
+        <w:t>&gt;</w:t>
       </w:r>
       <w:r>
         <w:rPr>

</xml_diff>